<commit_message>
fixes for SOP examples
</commit_message>
<xml_diff>
--- a/input/cpc/cpc01-JK.docx
+++ b/input/cpc/cpc01-JK.docx
@@ -14,13 +14,23 @@
           <w:lang w:val="en-US" w:eastAsia="de-DE"/>
         </w:rPr>
       </w:pPr>
+      <w:proofErr w:type="spellStart"/>
       <w:r>
         <w:rPr>
           <w:b/>
           <w:bCs/>
           <w:lang w:val="en-US"/>
         </w:rPr>
-        <w:t>Examplary SOP: MD Simulations</w:t>
+        <w:t>Examplary</w:t>
+      </w:r>
+      <w:proofErr w:type="spellEnd"/>
+      <w:r>
+        <w:rPr>
+          <w:b/>
+          <w:bCs/>
+          <w:lang w:val="en-US"/>
+        </w:rPr>
+        <w:t xml:space="preserve"> SOP: MD Simulations</w:t>
       </w:r>
     </w:p>
     <w:p>
@@ -119,6 +129,7 @@
         </w:rPr>
         <w:t>&lt;</w:t>
       </w:r>
+      <w:proofErr w:type="spellStart"/>
       <w:r>
         <w:rPr>
           <w:rFonts w:ascii="Arial" w:hAnsi="Arial" w:cs="Arial"/>
@@ -134,7 +145,17 @@
           <w:szCs w:val="20"/>
           <w:lang w:eastAsia="de-DE"/>
         </w:rPr>
-        <w:t>Preparation and Environment</w:t>
+        <w:t>Preparation</w:t>
+      </w:r>
+      <w:proofErr w:type="spellEnd"/>
+      <w:r>
+        <w:rPr>
+          <w:rFonts w:ascii="Arial" w:eastAsia="Times New Roman" w:hAnsi="Arial" w:cs="Arial"/>
+          <w:sz w:val="20"/>
+          <w:szCs w:val="20"/>
+          <w:lang w:eastAsia="de-DE"/>
+        </w:rPr>
+        <w:t xml:space="preserve"> and Environment</w:t>
       </w:r>
       <w:r>
         <w:rPr>
@@ -183,7 +204,47 @@
           <w:szCs w:val="20"/>
           <w:lang w:val="en-US" w:eastAsia="de-DE"/>
         </w:rPr>
-        <w:t>&lt;if|membrane simulation|e|true&gt;</w:t>
+        <w:t>&lt;</w:t>
+      </w:r>
+      <w:proofErr w:type="spellStart"/>
+      <w:r>
+        <w:rPr>
+          <w:rFonts w:ascii="Arial" w:eastAsia="Times New Roman" w:hAnsi="Arial" w:cs="Arial"/>
+          <w:sz w:val="20"/>
+          <w:szCs w:val="20"/>
+          <w:lang w:val="en-US" w:eastAsia="de-DE"/>
+        </w:rPr>
+        <w:t>if|membrane</w:t>
+      </w:r>
+      <w:proofErr w:type="spellEnd"/>
+      <w:r>
+        <w:rPr>
+          <w:rFonts w:ascii="Arial" w:eastAsia="Times New Roman" w:hAnsi="Arial" w:cs="Arial"/>
+          <w:sz w:val="20"/>
+          <w:szCs w:val="20"/>
+          <w:lang w:val="en-US" w:eastAsia="de-DE"/>
+        </w:rPr>
+        <w:t xml:space="preserve"> </w:t>
+      </w:r>
+      <w:proofErr w:type="spellStart"/>
+      <w:r>
+        <w:rPr>
+          <w:rFonts w:ascii="Arial" w:eastAsia="Times New Roman" w:hAnsi="Arial" w:cs="Arial"/>
+          <w:sz w:val="20"/>
+          <w:szCs w:val="20"/>
+          <w:lang w:val="en-US" w:eastAsia="de-DE"/>
+        </w:rPr>
+        <w:t>simulation|e|true</w:t>
+      </w:r>
+      <w:proofErr w:type="spellEnd"/>
+      <w:r>
+        <w:rPr>
+          <w:rFonts w:ascii="Arial" w:eastAsia="Times New Roman" w:hAnsi="Arial" w:cs="Arial"/>
+          <w:sz w:val="20"/>
+          <w:szCs w:val="20"/>
+          <w:lang w:val="en-US" w:eastAsia="de-DE"/>
+        </w:rPr>
+        <w:t>&gt;</w:t>
       </w:r>
       <w:r>
         <w:rPr>
@@ -257,14 +318,25 @@
         </w:rPr>
         <w:t xml:space="preserve"> {</w:t>
       </w:r>
-      <w:r>
-        <w:rPr>
-          <w:rFonts w:ascii="Arial" w:eastAsia="Times New Roman" w:hAnsi="Arial" w:cs="Arial"/>
-          <w:sz w:val="20"/>
-          <w:szCs w:val="20"/>
-          <w:lang w:val="en-US" w:eastAsia="de-DE"/>
-        </w:rPr>
-        <w:t>POPC|Lipid type}</w:t>
+      <w:proofErr w:type="spellStart"/>
+      <w:r>
+        <w:rPr>
+          <w:rFonts w:ascii="Arial" w:eastAsia="Times New Roman" w:hAnsi="Arial" w:cs="Arial"/>
+          <w:sz w:val="20"/>
+          <w:szCs w:val="20"/>
+          <w:lang w:val="en-US" w:eastAsia="de-DE"/>
+        </w:rPr>
+        <w:t>POPC|Lipid</w:t>
+      </w:r>
+      <w:proofErr w:type="spellEnd"/>
+      <w:r>
+        <w:rPr>
+          <w:rFonts w:ascii="Arial" w:eastAsia="Times New Roman" w:hAnsi="Arial" w:cs="Arial"/>
+          <w:sz w:val="20"/>
+          <w:szCs w:val="20"/>
+          <w:lang w:val="en-US" w:eastAsia="de-DE"/>
+        </w:rPr>
+        <w:t xml:space="preserve"> type}</w:t>
       </w:r>
       <w:r>
         <w:rPr>
@@ -300,16 +372,56 @@
           <w:szCs w:val="20"/>
           <w:lang w:val="en-US" w:eastAsia="de-DE"/>
         </w:rPr>
-        <w:t xml:space="preserve"> solvated in a {rectangular|box type}</w:t>
-      </w:r>
-      <w:r>
-        <w:rPr>
-          <w:rFonts w:ascii="Arial" w:eastAsia="Times New Roman" w:hAnsi="Arial" w:cs="Arial"/>
-          <w:sz w:val="20"/>
-          <w:szCs w:val="20"/>
-          <w:lang w:val="en-US" w:eastAsia="de-DE"/>
-        </w:rPr>
-        <w:t xml:space="preserve"> water box using {TIP3P|water type} with a minimal shell of {12 Å|shell radius} around the solute.</w:t>
+        <w:t xml:space="preserve"> solvated in a {</w:t>
+      </w:r>
+      <w:proofErr w:type="spellStart"/>
+      <w:r>
+        <w:rPr>
+          <w:rFonts w:ascii="Arial" w:eastAsia="Times New Roman" w:hAnsi="Arial" w:cs="Arial"/>
+          <w:sz w:val="20"/>
+          <w:szCs w:val="20"/>
+          <w:lang w:val="en-US" w:eastAsia="de-DE"/>
+        </w:rPr>
+        <w:t>rectangular|box</w:t>
+      </w:r>
+      <w:proofErr w:type="spellEnd"/>
+      <w:r>
+        <w:rPr>
+          <w:rFonts w:ascii="Arial" w:eastAsia="Times New Roman" w:hAnsi="Arial" w:cs="Arial"/>
+          <w:sz w:val="20"/>
+          <w:szCs w:val="20"/>
+          <w:lang w:val="en-US" w:eastAsia="de-DE"/>
+        </w:rPr>
+        <w:t xml:space="preserve"> type}</w:t>
+      </w:r>
+      <w:r>
+        <w:rPr>
+          <w:rFonts w:ascii="Arial" w:eastAsia="Times New Roman" w:hAnsi="Arial" w:cs="Arial"/>
+          <w:sz w:val="20"/>
+          <w:szCs w:val="20"/>
+          <w:lang w:val="en-US" w:eastAsia="de-DE"/>
+        </w:rPr>
+        <w:t xml:space="preserve"> water box using {TIP3P|water type} with a minimal shell of {12 </w:t>
+      </w:r>
+      <w:proofErr w:type="spellStart"/>
+      <w:r>
+        <w:rPr>
+          <w:rFonts w:ascii="Arial" w:eastAsia="Times New Roman" w:hAnsi="Arial" w:cs="Arial"/>
+          <w:sz w:val="20"/>
+          <w:szCs w:val="20"/>
+          <w:lang w:val="en-US" w:eastAsia="de-DE"/>
+        </w:rPr>
+        <w:t>Å|shell</w:t>
+      </w:r>
+      <w:proofErr w:type="spellEnd"/>
+      <w:r>
+        <w:rPr>
+          <w:rFonts w:ascii="Arial" w:eastAsia="Times New Roman" w:hAnsi="Arial" w:cs="Arial"/>
+          <w:sz w:val="20"/>
+          <w:szCs w:val="20"/>
+          <w:lang w:val="en-US" w:eastAsia="de-DE"/>
+        </w:rPr>
+        <w:t xml:space="preserve"> radius} around the solute.</w:t>
       </w:r>
       <w:r>
         <w:rPr>
@@ -329,6 +441,7 @@
         </w:rPr>
         <w:t>&lt;</w:t>
       </w:r>
+      <w:proofErr w:type="spellStart"/>
       <w:r>
         <w:rPr>
           <w:rFonts w:ascii="Arial" w:eastAsia="Times New Roman" w:hAnsi="Arial" w:cs="Arial"/>
@@ -345,7 +458,37 @@
           <w:szCs w:val="20"/>
           <w:lang w:val="en-US" w:eastAsia="de-DE"/>
         </w:rPr>
-        <w:t xml:space="preserve">|membrane simulation|e|false&gt;, </w:t>
+        <w:t>|membrane</w:t>
+      </w:r>
+      <w:proofErr w:type="spellEnd"/>
+      <w:r>
+        <w:rPr>
+          <w:rFonts w:ascii="Arial" w:eastAsia="Times New Roman" w:hAnsi="Arial" w:cs="Arial"/>
+          <w:sz w:val="20"/>
+          <w:szCs w:val="20"/>
+          <w:lang w:val="en-US" w:eastAsia="de-DE"/>
+        </w:rPr>
+        <w:t xml:space="preserve"> </w:t>
+      </w:r>
+      <w:proofErr w:type="spellStart"/>
+      <w:r>
+        <w:rPr>
+          <w:rFonts w:ascii="Arial" w:eastAsia="Times New Roman" w:hAnsi="Arial" w:cs="Arial"/>
+          <w:sz w:val="20"/>
+          <w:szCs w:val="20"/>
+          <w:lang w:val="en-US" w:eastAsia="de-DE"/>
+        </w:rPr>
+        <w:t>simulation|e|false</w:t>
+      </w:r>
+      <w:proofErr w:type="spellEnd"/>
+      <w:r>
+        <w:rPr>
+          <w:rFonts w:ascii="Arial" w:eastAsia="Times New Roman" w:hAnsi="Arial" w:cs="Arial"/>
+          <w:sz w:val="20"/>
+          <w:szCs w:val="20"/>
+          <w:lang w:val="en-US" w:eastAsia="de-DE"/>
+        </w:rPr>
+        <w:t xml:space="preserve">&gt;, </w:t>
       </w:r>
       <w:r>
         <w:rPr>
@@ -401,14 +544,25 @@
         </w:rPr>
         <w:t xml:space="preserve"> {</w:t>
       </w:r>
-      <w:r>
-        <w:rPr>
-          <w:rFonts w:ascii="Arial" w:eastAsia="Times New Roman" w:hAnsi="Arial" w:cs="Arial"/>
-          <w:sz w:val="20"/>
-          <w:szCs w:val="20"/>
-          <w:lang w:val="en-US" w:eastAsia="de-DE"/>
-        </w:rPr>
-        <w:t>octahedral|box type</w:t>
+      <w:proofErr w:type="spellStart"/>
+      <w:r>
+        <w:rPr>
+          <w:rFonts w:ascii="Arial" w:eastAsia="Times New Roman" w:hAnsi="Arial" w:cs="Arial"/>
+          <w:sz w:val="20"/>
+          <w:szCs w:val="20"/>
+          <w:lang w:val="en-US" w:eastAsia="de-DE"/>
+        </w:rPr>
+        <w:t>octahedral|box</w:t>
+      </w:r>
+      <w:proofErr w:type="spellEnd"/>
+      <w:r>
+        <w:rPr>
+          <w:rFonts w:ascii="Arial" w:eastAsia="Times New Roman" w:hAnsi="Arial" w:cs="Arial"/>
+          <w:sz w:val="20"/>
+          <w:szCs w:val="20"/>
+          <w:lang w:val="en-US" w:eastAsia="de-DE"/>
+        </w:rPr>
+        <w:t xml:space="preserve"> type</w:t>
       </w:r>
       <w:r>
         <w:rPr>
@@ -426,7 +580,27 @@
           <w:szCs w:val="20"/>
           <w:lang w:val="en-US" w:eastAsia="de-DE"/>
         </w:rPr>
-        <w:t xml:space="preserve"> water box using {TIP3P|water type} with a minimal shell of {12 Å|shell radius} around the solute</w:t>
+        <w:t xml:space="preserve"> water box using {TIP3P|water type} with a minimal shell of {12 </w:t>
+      </w:r>
+      <w:proofErr w:type="spellStart"/>
+      <w:r>
+        <w:rPr>
+          <w:rFonts w:ascii="Arial" w:eastAsia="Times New Roman" w:hAnsi="Arial" w:cs="Arial"/>
+          <w:sz w:val="20"/>
+          <w:szCs w:val="20"/>
+          <w:lang w:val="en-US" w:eastAsia="de-DE"/>
+        </w:rPr>
+        <w:t>Å|shell</w:t>
+      </w:r>
+      <w:proofErr w:type="spellEnd"/>
+      <w:r>
+        <w:rPr>
+          <w:rFonts w:ascii="Arial" w:eastAsia="Times New Roman" w:hAnsi="Arial" w:cs="Arial"/>
+          <w:sz w:val="20"/>
+          <w:szCs w:val="20"/>
+          <w:lang w:val="en-US" w:eastAsia="de-DE"/>
+        </w:rPr>
+        <w:t xml:space="preserve"> radius} around the solute</w:t>
       </w:r>
       <w:r>
         <w:rPr>
@@ -456,7 +630,7 @@
           <w:szCs w:val="20"/>
           <w:lang w:val="en-US" w:eastAsia="de-DE"/>
         </w:rPr>
-        <w:t>All atom {molecular dynamics (MD)|simulation} simulations were performed using</w:t>
+        <w:t>All atom {molecular dynamics (MD)|simulation} were performed using</w:t>
       </w:r>
       <w:r>
         <w:rPr>
@@ -503,7 +677,27 @@
           <w:szCs w:val="20"/>
           <w:lang w:val="en-US" w:eastAsia="de-DE"/>
         </w:rPr>
-        <w:t>&lt;if|water type|e|TIP3P&gt;</w:t>
+        <w:t>&lt;</w:t>
+      </w:r>
+      <w:proofErr w:type="spellStart"/>
+      <w:r>
+        <w:rPr>
+          <w:rFonts w:ascii="Arial" w:eastAsia="Times New Roman" w:hAnsi="Arial" w:cs="Arial"/>
+          <w:sz w:val="20"/>
+          <w:szCs w:val="20"/>
+          <w:lang w:val="en-US" w:eastAsia="de-DE"/>
+        </w:rPr>
+        <w:t>if|water</w:t>
+      </w:r>
+      <w:proofErr w:type="spellEnd"/>
+      <w:r>
+        <w:rPr>
+          <w:rFonts w:ascii="Arial" w:eastAsia="Times New Roman" w:hAnsi="Arial" w:cs="Arial"/>
+          <w:sz w:val="20"/>
+          <w:szCs w:val="20"/>
+          <w:lang w:val="en-US" w:eastAsia="de-DE"/>
+        </w:rPr>
+        <w:t xml:space="preserve"> type|e|TIP3P&gt;</w:t>
       </w:r>
       <w:r>
         <w:rPr>
@@ -548,16 +742,16 @@
           <w:szCs w:val="20"/>
           <w:lang w:val="en-US" w:eastAsia="de-DE"/>
         </w:rPr>
-        <w:t xml:space="preserve"> force field</w:t>
-      </w:r>
-      <w:r>
-        <w:rPr>
-          <w:rFonts w:ascii="Arial" w:eastAsia="Times New Roman" w:hAnsi="Arial" w:cs="Arial"/>
-          <w:sz w:val="20"/>
-          <w:szCs w:val="20"/>
-          <w:lang w:val="en-US" w:eastAsia="de-DE"/>
-        </w:rPr>
-        <w:t xml:space="preserve"> was used</w:t>
+        <w:t xml:space="preserve"> </w:t>
+      </w:r>
+      <w:r>
+        <w:rPr>
+          <w:rFonts w:ascii="Arial" w:eastAsia="Times New Roman" w:hAnsi="Arial" w:cs="Arial"/>
+          <w:sz w:val="20"/>
+          <w:szCs w:val="20"/>
+          <w:lang w:val="en-US" w:eastAsia="de-DE"/>
+        </w:rPr>
+        <w:t>was used</w:t>
       </w:r>
       <w:r>
         <w:rPr>
@@ -577,6 +771,7 @@
         </w:rPr>
         <w:t xml:space="preserve"> &lt;</w:t>
       </w:r>
+      <w:proofErr w:type="spellStart"/>
       <w:r>
         <w:rPr>
           <w:rFonts w:ascii="Arial" w:eastAsia="Times New Roman" w:hAnsi="Arial" w:cs="Arial"/>
@@ -593,7 +788,37 @@
           <w:szCs w:val="20"/>
           <w:lang w:val="en-US" w:eastAsia="de-DE"/>
         </w:rPr>
-        <w:t>|water type|e|OPC&gt;</w:t>
+        <w:t>|water</w:t>
+      </w:r>
+      <w:proofErr w:type="spellEnd"/>
+      <w:r>
+        <w:rPr>
+          <w:rFonts w:ascii="Arial" w:eastAsia="Times New Roman" w:hAnsi="Arial" w:cs="Arial"/>
+          <w:sz w:val="20"/>
+          <w:szCs w:val="20"/>
+          <w:lang w:val="en-US" w:eastAsia="de-DE"/>
+        </w:rPr>
+        <w:t xml:space="preserve"> </w:t>
+      </w:r>
+      <w:proofErr w:type="spellStart"/>
+      <w:r>
+        <w:rPr>
+          <w:rFonts w:ascii="Arial" w:eastAsia="Times New Roman" w:hAnsi="Arial" w:cs="Arial"/>
+          <w:sz w:val="20"/>
+          <w:szCs w:val="20"/>
+          <w:lang w:val="en-US" w:eastAsia="de-DE"/>
+        </w:rPr>
+        <w:t>type|e|OPC</w:t>
+      </w:r>
+      <w:proofErr w:type="spellEnd"/>
+      <w:r>
+        <w:rPr>
+          <w:rFonts w:ascii="Arial" w:eastAsia="Times New Roman" w:hAnsi="Arial" w:cs="Arial"/>
+          <w:sz w:val="20"/>
+          <w:szCs w:val="20"/>
+          <w:lang w:val="en-US" w:eastAsia="de-DE"/>
+        </w:rPr>
+        <w:t>&gt;</w:t>
       </w:r>
       <w:r>
         <w:rPr>
@@ -629,16 +854,16 @@
           <w:szCs w:val="20"/>
           <w:lang w:val="en-US" w:eastAsia="de-DE"/>
         </w:rPr>
-        <w:t xml:space="preserve"> force field</w:t>
-      </w:r>
-      <w:r>
-        <w:rPr>
-          <w:rFonts w:ascii="Arial" w:eastAsia="Times New Roman" w:hAnsi="Arial" w:cs="Arial"/>
-          <w:sz w:val="20"/>
-          <w:szCs w:val="20"/>
-          <w:lang w:val="en-US" w:eastAsia="de-DE"/>
-        </w:rPr>
-        <w:t xml:space="preserve"> was used</w:t>
+        <w:t xml:space="preserve"> </w:t>
+      </w:r>
+      <w:r>
+        <w:rPr>
+          <w:rFonts w:ascii="Arial" w:eastAsia="Times New Roman" w:hAnsi="Arial" w:cs="Arial"/>
+          <w:sz w:val="20"/>
+          <w:szCs w:val="20"/>
+          <w:lang w:val="en-US" w:eastAsia="de-DE"/>
+        </w:rPr>
+        <w:t>was used</w:t>
       </w:r>
       <w:r>
         <w:rPr>
@@ -667,7 +892,47 @@
           <w:szCs w:val="20"/>
           <w:lang w:val="en-US" w:eastAsia="de-DE"/>
         </w:rPr>
-        <w:t>&lt;if|membrane simulation|e|true&gt;</w:t>
+        <w:t>&lt;</w:t>
+      </w:r>
+      <w:proofErr w:type="spellStart"/>
+      <w:r>
+        <w:rPr>
+          <w:rFonts w:ascii="Arial" w:eastAsia="Times New Roman" w:hAnsi="Arial" w:cs="Arial"/>
+          <w:sz w:val="20"/>
+          <w:szCs w:val="20"/>
+          <w:lang w:val="en-US" w:eastAsia="de-DE"/>
+        </w:rPr>
+        <w:t>if|membrane</w:t>
+      </w:r>
+      <w:proofErr w:type="spellEnd"/>
+      <w:r>
+        <w:rPr>
+          <w:rFonts w:ascii="Arial" w:eastAsia="Times New Roman" w:hAnsi="Arial" w:cs="Arial"/>
+          <w:sz w:val="20"/>
+          <w:szCs w:val="20"/>
+          <w:lang w:val="en-US" w:eastAsia="de-DE"/>
+        </w:rPr>
+        <w:t xml:space="preserve"> </w:t>
+      </w:r>
+      <w:proofErr w:type="spellStart"/>
+      <w:r>
+        <w:rPr>
+          <w:rFonts w:ascii="Arial" w:eastAsia="Times New Roman" w:hAnsi="Arial" w:cs="Arial"/>
+          <w:sz w:val="20"/>
+          <w:szCs w:val="20"/>
+          <w:lang w:val="en-US" w:eastAsia="de-DE"/>
+        </w:rPr>
+        <w:t>simulation|e|true</w:t>
+      </w:r>
+      <w:proofErr w:type="spellEnd"/>
+      <w:r>
+        <w:rPr>
+          <w:rFonts w:ascii="Arial" w:eastAsia="Times New Roman" w:hAnsi="Arial" w:cs="Arial"/>
+          <w:sz w:val="20"/>
+          <w:szCs w:val="20"/>
+          <w:lang w:val="en-US" w:eastAsia="de-DE"/>
+        </w:rPr>
+        <w:t>&gt;</w:t>
       </w:r>
       <w:r>
         <w:rPr>
@@ -703,7 +968,16 @@
           <w:szCs w:val="20"/>
           <w:lang w:val="en-US" w:eastAsia="de-DE"/>
         </w:rPr>
-        <w:t>{LIPID14|force field} force field</w:t>
+        <w:t>{LIPID14|force field}</w:t>
+      </w:r>
+      <w:r>
+        <w:rPr>
+          <w:rFonts w:ascii="Arial" w:eastAsia="Times New Roman" w:hAnsi="Arial" w:cs="Arial"/>
+          <w:sz w:val="20"/>
+          <w:szCs w:val="20"/>
+          <w:lang w:val="en-US" w:eastAsia="de-DE"/>
+        </w:rPr>
+        <w:t>.</w:t>
       </w:r>
     </w:p>
     <w:p>
@@ -723,8 +997,19 @@
           <w:szCs w:val="20"/>
           <w:lang w:val="en-US" w:eastAsia="de-DE"/>
         </w:rPr>
-        <w:t>&lt;if|membrane simulation|e|true&gt;</w:t>
-      </w:r>
+        <w:t>&lt;</w:t>
+      </w:r>
+      <w:proofErr w:type="spellStart"/>
+      <w:r>
+        <w:rPr>
+          <w:rFonts w:ascii="Arial" w:eastAsia="Times New Roman" w:hAnsi="Arial" w:cs="Arial"/>
+          <w:sz w:val="20"/>
+          <w:szCs w:val="20"/>
+          <w:lang w:val="en-US" w:eastAsia="de-DE"/>
+        </w:rPr>
+        <w:t>if|membrane</w:t>
+      </w:r>
+      <w:proofErr w:type="spellEnd"/>
       <w:r>
         <w:rPr>
           <w:rFonts w:ascii="Arial" w:eastAsia="Times New Roman" w:hAnsi="Arial" w:cs="Arial"/>
@@ -734,6 +1019,35 @@
         </w:rPr>
         <w:t xml:space="preserve"> </w:t>
       </w:r>
+      <w:proofErr w:type="spellStart"/>
+      <w:r>
+        <w:rPr>
+          <w:rFonts w:ascii="Arial" w:eastAsia="Times New Roman" w:hAnsi="Arial" w:cs="Arial"/>
+          <w:sz w:val="20"/>
+          <w:szCs w:val="20"/>
+          <w:lang w:val="en-US" w:eastAsia="de-DE"/>
+        </w:rPr>
+        <w:t>simulation|e|true</w:t>
+      </w:r>
+      <w:proofErr w:type="spellEnd"/>
+      <w:r>
+        <w:rPr>
+          <w:rFonts w:ascii="Arial" w:eastAsia="Times New Roman" w:hAnsi="Arial" w:cs="Arial"/>
+          <w:sz w:val="20"/>
+          <w:szCs w:val="20"/>
+          <w:lang w:val="en-US" w:eastAsia="de-DE"/>
+        </w:rPr>
+        <w:t>&gt;</w:t>
+      </w:r>
+      <w:r>
+        <w:rPr>
+          <w:rFonts w:ascii="Arial" w:eastAsia="Times New Roman" w:hAnsi="Arial" w:cs="Arial"/>
+          <w:sz w:val="20"/>
+          <w:szCs w:val="20"/>
+          <w:lang w:val="en-US" w:eastAsia="de-DE"/>
+        </w:rPr>
+        <w:t xml:space="preserve"> </w:t>
+      </w:r>
       <w:r>
         <w:rPr>
           <w:rFonts w:ascii="Arial" w:eastAsia="Times New Roman" w:hAnsi="Arial" w:cs="Arial"/>
@@ -750,16 +1064,56 @@
           <w:szCs w:val="20"/>
           <w:lang w:val="en-US" w:eastAsia="de-DE"/>
         </w:rPr>
-        <w:t>{thermalization|period},</w:t>
-      </w:r>
-      <w:r>
-        <w:rPr>
-          <w:rFonts w:ascii="Arial" w:eastAsia="Times New Roman" w:hAnsi="Arial" w:cs="Arial"/>
-          <w:sz w:val="20"/>
-          <w:szCs w:val="20"/>
-          <w:lang w:val="en-US" w:eastAsia="de-DE"/>
-        </w:rPr>
-        <w:t xml:space="preserve"> the time step for all MD simulations was set to {2 fs|dt} with a </w:t>
+        <w:t>{</w:t>
+      </w:r>
+      <w:proofErr w:type="spellStart"/>
+      <w:r>
+        <w:rPr>
+          <w:rFonts w:ascii="Arial" w:eastAsia="Times New Roman" w:hAnsi="Arial" w:cs="Arial"/>
+          <w:sz w:val="20"/>
+          <w:szCs w:val="20"/>
+          <w:lang w:val="en-US" w:eastAsia="de-DE"/>
+        </w:rPr>
+        <w:t>thermalization|period</w:t>
+      </w:r>
+      <w:proofErr w:type="spellEnd"/>
+      <w:r>
+        <w:rPr>
+          <w:rFonts w:ascii="Arial" w:eastAsia="Times New Roman" w:hAnsi="Arial" w:cs="Arial"/>
+          <w:sz w:val="20"/>
+          <w:szCs w:val="20"/>
+          <w:lang w:val="en-US" w:eastAsia="de-DE"/>
+        </w:rPr>
+        <w:t>},</w:t>
+      </w:r>
+      <w:r>
+        <w:rPr>
+          <w:rFonts w:ascii="Arial" w:eastAsia="Times New Roman" w:hAnsi="Arial" w:cs="Arial"/>
+          <w:sz w:val="20"/>
+          <w:szCs w:val="20"/>
+          <w:lang w:val="en-US" w:eastAsia="de-DE"/>
+        </w:rPr>
+        <w:t xml:space="preserve"> the time step for all MD simulations was set to {2 </w:t>
+      </w:r>
+      <w:proofErr w:type="spellStart"/>
+      <w:r>
+        <w:rPr>
+          <w:rFonts w:ascii="Arial" w:eastAsia="Times New Roman" w:hAnsi="Arial" w:cs="Arial"/>
+          <w:sz w:val="20"/>
+          <w:szCs w:val="20"/>
+          <w:lang w:val="en-US" w:eastAsia="de-DE"/>
+        </w:rPr>
+        <w:t>fs|dt</w:t>
+      </w:r>
+      <w:proofErr w:type="spellEnd"/>
+      <w:r>
+        <w:rPr>
+          <w:rFonts w:ascii="Arial" w:eastAsia="Times New Roman" w:hAnsi="Arial" w:cs="Arial"/>
+          <w:sz w:val="20"/>
+          <w:szCs w:val="20"/>
+          <w:lang w:val="en-US" w:eastAsia="de-DE"/>
+        </w:rPr>
+        <w:t xml:space="preserve">} with a </w:t>
       </w:r>
       <w:r>
         <w:rPr>
@@ -777,16 +1131,96 @@
           <w:szCs w:val="20"/>
           <w:lang w:val="en-US" w:eastAsia="de-DE"/>
         </w:rPr>
-        <w:t xml:space="preserve">, nonbonded cutoff of {9 Å|cut}. </w:t>
-      </w:r>
-      <w:r>
-        <w:rPr>
-          <w:rFonts w:ascii="Arial" w:eastAsia="Times New Roman" w:hAnsi="Arial" w:cs="Arial"/>
-          <w:sz w:val="20"/>
-          <w:szCs w:val="20"/>
-          <w:lang w:val="en-US" w:eastAsia="de-DE"/>
-        </w:rPr>
-        <w:t>During the {production|period}, the time step for all MD simulations was set to {4 fs|dt} as hydrogen mass repartitioning was used with a direct-space, non-bonded cutoff of {8 Å|cut}.</w:t>
+        <w:t xml:space="preserve">, nonbonded cutoff of {9 </w:t>
+      </w:r>
+      <w:proofErr w:type="spellStart"/>
+      <w:r>
+        <w:rPr>
+          <w:rFonts w:ascii="Arial" w:eastAsia="Times New Roman" w:hAnsi="Arial" w:cs="Arial"/>
+          <w:sz w:val="20"/>
+          <w:szCs w:val="20"/>
+          <w:lang w:val="en-US" w:eastAsia="de-DE"/>
+        </w:rPr>
+        <w:t>Å|cut</w:t>
+      </w:r>
+      <w:proofErr w:type="spellEnd"/>
+      <w:r>
+        <w:rPr>
+          <w:rFonts w:ascii="Arial" w:eastAsia="Times New Roman" w:hAnsi="Arial" w:cs="Arial"/>
+          <w:sz w:val="20"/>
+          <w:szCs w:val="20"/>
+          <w:lang w:val="en-US" w:eastAsia="de-DE"/>
+        </w:rPr>
+        <w:t xml:space="preserve">}. </w:t>
+      </w:r>
+      <w:r>
+        <w:rPr>
+          <w:rFonts w:ascii="Arial" w:eastAsia="Times New Roman" w:hAnsi="Arial" w:cs="Arial"/>
+          <w:sz w:val="20"/>
+          <w:szCs w:val="20"/>
+          <w:lang w:val="en-US" w:eastAsia="de-DE"/>
+        </w:rPr>
+        <w:t>During the {</w:t>
+      </w:r>
+      <w:proofErr w:type="spellStart"/>
+      <w:r>
+        <w:rPr>
+          <w:rFonts w:ascii="Arial" w:eastAsia="Times New Roman" w:hAnsi="Arial" w:cs="Arial"/>
+          <w:sz w:val="20"/>
+          <w:szCs w:val="20"/>
+          <w:lang w:val="en-US" w:eastAsia="de-DE"/>
+        </w:rPr>
+        <w:t>production|period</w:t>
+      </w:r>
+      <w:proofErr w:type="spellEnd"/>
+      <w:r>
+        <w:rPr>
+          <w:rFonts w:ascii="Arial" w:eastAsia="Times New Roman" w:hAnsi="Arial" w:cs="Arial"/>
+          <w:sz w:val="20"/>
+          <w:szCs w:val="20"/>
+          <w:lang w:val="en-US" w:eastAsia="de-DE"/>
+        </w:rPr>
+        <w:t xml:space="preserve">}, the time step for all MD simulations was set to {4 </w:t>
+      </w:r>
+      <w:proofErr w:type="spellStart"/>
+      <w:r>
+        <w:rPr>
+          <w:rFonts w:ascii="Arial" w:eastAsia="Times New Roman" w:hAnsi="Arial" w:cs="Arial"/>
+          <w:sz w:val="20"/>
+          <w:szCs w:val="20"/>
+          <w:lang w:val="en-US" w:eastAsia="de-DE"/>
+        </w:rPr>
+        <w:t>fs|dt</w:t>
+      </w:r>
+      <w:proofErr w:type="spellEnd"/>
+      <w:r>
+        <w:rPr>
+          <w:rFonts w:ascii="Arial" w:eastAsia="Times New Roman" w:hAnsi="Arial" w:cs="Arial"/>
+          <w:sz w:val="20"/>
+          <w:szCs w:val="20"/>
+          <w:lang w:val="en-US" w:eastAsia="de-DE"/>
+        </w:rPr>
+        <w:t xml:space="preserve">} as hydrogen mass repartitioning was used with a direct-space, non-bonded cutoff of {8 </w:t>
+      </w:r>
+      <w:proofErr w:type="spellStart"/>
+      <w:r>
+        <w:rPr>
+          <w:rFonts w:ascii="Arial" w:eastAsia="Times New Roman" w:hAnsi="Arial" w:cs="Arial"/>
+          <w:sz w:val="20"/>
+          <w:szCs w:val="20"/>
+          <w:lang w:val="en-US" w:eastAsia="de-DE"/>
+        </w:rPr>
+        <w:t>Å|cut</w:t>
+      </w:r>
+      <w:proofErr w:type="spellEnd"/>
+      <w:r>
+        <w:rPr>
+          <w:rFonts w:ascii="Arial" w:eastAsia="Times New Roman" w:hAnsi="Arial" w:cs="Arial"/>
+          <w:sz w:val="20"/>
+          <w:szCs w:val="20"/>
+          <w:lang w:val="en-US" w:eastAsia="de-DE"/>
+        </w:rPr>
+        <w:t>}.</w:t>
       </w:r>
       <w:r>
         <w:rPr>
@@ -806,6 +1240,7 @@
         </w:rPr>
         <w:t>&lt;</w:t>
       </w:r>
+      <w:proofErr w:type="spellStart"/>
       <w:r>
         <w:rPr>
           <w:rFonts w:ascii="Arial" w:eastAsia="Times New Roman" w:hAnsi="Arial" w:cs="Arial"/>
@@ -822,7 +1257,37 @@
           <w:szCs w:val="20"/>
           <w:lang w:val="en-US" w:eastAsia="de-DE"/>
         </w:rPr>
-        <w:t>|membrane simulation|e|false&gt;</w:t>
+        <w:t>|membrane</w:t>
+      </w:r>
+      <w:proofErr w:type="spellEnd"/>
+      <w:r>
+        <w:rPr>
+          <w:rFonts w:ascii="Arial" w:eastAsia="Times New Roman" w:hAnsi="Arial" w:cs="Arial"/>
+          <w:sz w:val="20"/>
+          <w:szCs w:val="20"/>
+          <w:lang w:val="en-US" w:eastAsia="de-DE"/>
+        </w:rPr>
+        <w:t xml:space="preserve"> </w:t>
+      </w:r>
+      <w:proofErr w:type="spellStart"/>
+      <w:r>
+        <w:rPr>
+          <w:rFonts w:ascii="Arial" w:eastAsia="Times New Roman" w:hAnsi="Arial" w:cs="Arial"/>
+          <w:sz w:val="20"/>
+          <w:szCs w:val="20"/>
+          <w:lang w:val="en-US" w:eastAsia="de-DE"/>
+        </w:rPr>
+        <w:t>simulation|e|false</w:t>
+      </w:r>
+      <w:proofErr w:type="spellEnd"/>
+      <w:r>
+        <w:rPr>
+          <w:rFonts w:ascii="Arial" w:eastAsia="Times New Roman" w:hAnsi="Arial" w:cs="Arial"/>
+          <w:sz w:val="20"/>
+          <w:szCs w:val="20"/>
+          <w:lang w:val="en-US" w:eastAsia="de-DE"/>
+        </w:rPr>
+        <w:t>&gt;</w:t>
       </w:r>
       <w:r>
         <w:rPr>
@@ -876,7 +1341,47 @@
           <w:szCs w:val="20"/>
           <w:lang w:val="en-US" w:eastAsia="de-DE"/>
         </w:rPr>
-        <w:t xml:space="preserve"> time step for all MD simulations was set to {4 fs|dt} as hydrogen mass repartitioning was used with a direct-space, non-bonded cutoff of {8 Å|cut}.</w:t>
+        <w:t xml:space="preserve"> time step for all MD simulations was set to {4 </w:t>
+      </w:r>
+      <w:proofErr w:type="spellStart"/>
+      <w:r>
+        <w:rPr>
+          <w:rFonts w:ascii="Arial" w:eastAsia="Times New Roman" w:hAnsi="Arial" w:cs="Arial"/>
+          <w:sz w:val="20"/>
+          <w:szCs w:val="20"/>
+          <w:lang w:val="en-US" w:eastAsia="de-DE"/>
+        </w:rPr>
+        <w:t>fs|dt</w:t>
+      </w:r>
+      <w:proofErr w:type="spellEnd"/>
+      <w:r>
+        <w:rPr>
+          <w:rFonts w:ascii="Arial" w:eastAsia="Times New Roman" w:hAnsi="Arial" w:cs="Arial"/>
+          <w:sz w:val="20"/>
+          <w:szCs w:val="20"/>
+          <w:lang w:val="en-US" w:eastAsia="de-DE"/>
+        </w:rPr>
+        <w:t xml:space="preserve">} as hydrogen mass repartitioning was used with a direct-space, non-bonded cutoff of {8 </w:t>
+      </w:r>
+      <w:proofErr w:type="spellStart"/>
+      <w:r>
+        <w:rPr>
+          <w:rFonts w:ascii="Arial" w:eastAsia="Times New Roman" w:hAnsi="Arial" w:cs="Arial"/>
+          <w:sz w:val="20"/>
+          <w:szCs w:val="20"/>
+          <w:lang w:val="en-US" w:eastAsia="de-DE"/>
+        </w:rPr>
+        <w:t>Å|cut</w:t>
+      </w:r>
+      <w:proofErr w:type="spellEnd"/>
+      <w:r>
+        <w:rPr>
+          <w:rFonts w:ascii="Arial" w:eastAsia="Times New Roman" w:hAnsi="Arial" w:cs="Arial"/>
+          <w:sz w:val="20"/>
+          <w:szCs w:val="20"/>
+          <w:lang w:val="en-US" w:eastAsia="de-DE"/>
+        </w:rPr>
+        <w:t>}.</w:t>
       </w:r>
     </w:p>
     <w:p>
@@ -920,6 +1425,7 @@
         </w:rPr>
         <w:t>&lt;</w:t>
       </w:r>
+      <w:proofErr w:type="spellStart"/>
       <w:r>
         <w:rPr>
           <w:rFonts w:ascii="Arial" w:eastAsia="Times New Roman" w:hAnsi="Arial" w:cs="Arial"/>
@@ -936,7 +1442,17 @@
           <w:szCs w:val="20"/>
           <w:lang w:val="en-US" w:eastAsia="de-DE"/>
         </w:rPr>
-        <w:t>Minimization&gt;</w:t>
+        <w:t>Minimization</w:t>
+      </w:r>
+      <w:proofErr w:type="spellEnd"/>
+      <w:r>
+        <w:rPr>
+          <w:rFonts w:ascii="Arial" w:eastAsia="Times New Roman" w:hAnsi="Arial" w:cs="Arial"/>
+          <w:sz w:val="20"/>
+          <w:szCs w:val="20"/>
+          <w:lang w:val="en-US" w:eastAsia="de-DE"/>
+        </w:rPr>
+        <w:t>&gt;</w:t>
       </w:r>
     </w:p>
     <w:p>
@@ -994,7 +1510,27 @@
           <w:szCs w:val="20"/>
           <w:lang w:val="en-US" w:eastAsia="de-DE"/>
         </w:rPr>
-        <w:t>&lt;for each|cycles of minimization&gt; print {2500|maxcyc}, steps of minimization were performed.</w:t>
+        <w:t xml:space="preserve">&lt;for </w:t>
+      </w:r>
+      <w:proofErr w:type="spellStart"/>
+      <w:r>
+        <w:rPr>
+          <w:rFonts w:ascii="Arial" w:eastAsia="Times New Roman" w:hAnsi="Arial" w:cs="Arial"/>
+          <w:sz w:val="20"/>
+          <w:szCs w:val="20"/>
+          <w:lang w:val="en-US" w:eastAsia="de-DE"/>
+        </w:rPr>
+        <w:t>each|cycles</w:t>
+      </w:r>
+      <w:proofErr w:type="spellEnd"/>
+      <w:r>
+        <w:rPr>
+          <w:rFonts w:ascii="Arial" w:eastAsia="Times New Roman" w:hAnsi="Arial" w:cs="Arial"/>
+          <w:sz w:val="20"/>
+          <w:szCs w:val="20"/>
+          <w:lang w:val="en-US" w:eastAsia="de-DE"/>
+        </w:rPr>
+        <w:t xml:space="preserve"> of minimization&gt; print {2500|maxcyc}, steps of minimization were performed.</w:t>
       </w:r>
     </w:p>
     <w:p>
@@ -1014,7 +1550,27 @@
           <w:szCs w:val="20"/>
           <w:lang w:val="en-US" w:eastAsia="de-DE"/>
         </w:rPr>
-        <w:t>During these steps positional harmonic restraints with a force constant of &lt;for each|cycles of minimization&gt; print {25 kcal mol-1 Å</w:t>
+        <w:t xml:space="preserve">During these steps positional harmonic restraints with a force constant of &lt;for </w:t>
+      </w:r>
+      <w:proofErr w:type="spellStart"/>
+      <w:r>
+        <w:rPr>
+          <w:rFonts w:ascii="Arial" w:eastAsia="Times New Roman" w:hAnsi="Arial" w:cs="Arial"/>
+          <w:sz w:val="20"/>
+          <w:szCs w:val="20"/>
+          <w:lang w:val="en-US" w:eastAsia="de-DE"/>
+        </w:rPr>
+        <w:t>each|cycles</w:t>
+      </w:r>
+      <w:proofErr w:type="spellEnd"/>
+      <w:r>
+        <w:rPr>
+          <w:rFonts w:ascii="Arial" w:eastAsia="Times New Roman" w:hAnsi="Arial" w:cs="Arial"/>
+          <w:sz w:val="20"/>
+          <w:szCs w:val="20"/>
+          <w:lang w:val="en-US" w:eastAsia="de-DE"/>
+        </w:rPr>
+        <w:t xml:space="preserve"> of minimization&gt; print {25 kcal mol-1 Å</w:t>
       </w:r>
       <w:r>
         <w:rPr>
@@ -1055,6 +1611,7 @@
         </w:rPr>
         <w:t>&lt;</w:t>
       </w:r>
+      <w:proofErr w:type="spellStart"/>
       <w:r>
         <w:rPr>
           <w:rFonts w:ascii="Arial" w:eastAsia="Times New Roman" w:hAnsi="Arial" w:cs="Arial"/>
@@ -1071,7 +1628,17 @@
           <w:szCs w:val="20"/>
           <w:lang w:val="en-US" w:eastAsia="de-DE"/>
         </w:rPr>
-        <w:t>Thermalization&gt;</w:t>
+        <w:t>Thermalization</w:t>
+      </w:r>
+      <w:proofErr w:type="spellEnd"/>
+      <w:r>
+        <w:rPr>
+          <w:rFonts w:ascii="Arial" w:eastAsia="Times New Roman" w:hAnsi="Arial" w:cs="Arial"/>
+          <w:sz w:val="20"/>
+          <w:szCs w:val="20"/>
+          <w:lang w:val="en-US" w:eastAsia="de-DE"/>
+        </w:rPr>
+        <w:t>&gt;</w:t>
       </w:r>
     </w:p>
     <w:p>
@@ -1091,7 +1658,27 @@
           <w:szCs w:val="20"/>
           <w:lang w:val="en-US" w:eastAsia="de-DE"/>
         </w:rPr>
-        <w:t xml:space="preserve">Thereafter, {50 ps|simulation time} </w:t>
+        <w:t xml:space="preserve">Thereafter, {50 </w:t>
+      </w:r>
+      <w:proofErr w:type="spellStart"/>
+      <w:r>
+        <w:rPr>
+          <w:rFonts w:ascii="Arial" w:eastAsia="Times New Roman" w:hAnsi="Arial" w:cs="Arial"/>
+          <w:sz w:val="20"/>
+          <w:szCs w:val="20"/>
+          <w:lang w:val="en-US" w:eastAsia="de-DE"/>
+        </w:rPr>
+        <w:t>ps|simulation</w:t>
+      </w:r>
+      <w:proofErr w:type="spellEnd"/>
+      <w:r>
+        <w:rPr>
+          <w:rFonts w:ascii="Arial" w:eastAsia="Times New Roman" w:hAnsi="Arial" w:cs="Arial"/>
+          <w:sz w:val="20"/>
+          <w:szCs w:val="20"/>
+          <w:lang w:val="en-US" w:eastAsia="de-DE"/>
+        </w:rPr>
+        <w:t xml:space="preserve"> time} </w:t>
       </w:r>
       <w:r>
         <w:rPr>
@@ -1230,16 +1817,36 @@
           <w:szCs w:val="20"/>
           <w:lang w:val="en-US" w:eastAsia="de-DE"/>
         </w:rPr>
-        <w:t xml:space="preserve"> ps</w:t>
-      </w:r>
-      <w:r>
-        <w:rPr>
-          <w:rFonts w:ascii="Arial" w:eastAsia="Times New Roman" w:hAnsi="Arial" w:cs="Arial"/>
-          <w:sz w:val="20"/>
-          <w:szCs w:val="20"/>
-          <w:lang w:val="en-US" w:eastAsia="de-DE"/>
-        </w:rPr>
-        <w:t>|simulation time}</w:t>
+        <w:t xml:space="preserve"> </w:t>
+      </w:r>
+      <w:proofErr w:type="spellStart"/>
+      <w:r>
+        <w:rPr>
+          <w:rFonts w:ascii="Arial" w:eastAsia="Times New Roman" w:hAnsi="Arial" w:cs="Arial"/>
+          <w:sz w:val="20"/>
+          <w:szCs w:val="20"/>
+          <w:lang w:val="en-US" w:eastAsia="de-DE"/>
+        </w:rPr>
+        <w:t>ps</w:t>
+      </w:r>
+      <w:r>
+        <w:rPr>
+          <w:rFonts w:ascii="Arial" w:eastAsia="Times New Roman" w:hAnsi="Arial" w:cs="Arial"/>
+          <w:sz w:val="20"/>
+          <w:szCs w:val="20"/>
+          <w:lang w:val="en-US" w:eastAsia="de-DE"/>
+        </w:rPr>
+        <w:t>|simulation</w:t>
+      </w:r>
+      <w:proofErr w:type="spellEnd"/>
+      <w:r>
+        <w:rPr>
+          <w:rFonts w:ascii="Arial" w:eastAsia="Times New Roman" w:hAnsi="Arial" w:cs="Arial"/>
+          <w:sz w:val="20"/>
+          <w:szCs w:val="20"/>
+          <w:lang w:val="en-US" w:eastAsia="de-DE"/>
+        </w:rPr>
+        <w:t xml:space="preserve"> time}</w:t>
       </w:r>
       <w:r>
         <w:rPr>
@@ -1333,7 +1940,27 @@
           <w:szCs w:val="20"/>
           <w:lang w:val="en-US" w:eastAsia="de-DE"/>
         </w:rPr>
-        <w:t>As the final step in thermalization, {300 ps|simulation time}</w:t>
+        <w:t xml:space="preserve">As the final step in thermalization, {300 </w:t>
+      </w:r>
+      <w:proofErr w:type="spellStart"/>
+      <w:r>
+        <w:rPr>
+          <w:rFonts w:ascii="Arial" w:eastAsia="Times New Roman" w:hAnsi="Arial" w:cs="Arial"/>
+          <w:sz w:val="20"/>
+          <w:szCs w:val="20"/>
+          <w:lang w:val="en-US" w:eastAsia="de-DE"/>
+        </w:rPr>
+        <w:t>ps|simulation</w:t>
+      </w:r>
+      <w:proofErr w:type="spellEnd"/>
+      <w:r>
+        <w:rPr>
+          <w:rFonts w:ascii="Arial" w:eastAsia="Times New Roman" w:hAnsi="Arial" w:cs="Arial"/>
+          <w:sz w:val="20"/>
+          <w:szCs w:val="20"/>
+          <w:lang w:val="en-US" w:eastAsia="de-DE"/>
+        </w:rPr>
+        <w:t xml:space="preserve"> time}</w:t>
       </w:r>
       <w:r>
         <w:rPr>
@@ -1343,15 +1970,6 @@
           <w:lang w:val="en-US" w:eastAsia="de-DE"/>
         </w:rPr>
         <w:t xml:space="preserve"> {NVT|MD}</w:t>
-      </w:r>
-      <w:r>
-        <w:rPr>
-          <w:rFonts w:ascii="Arial" w:eastAsia="Times New Roman" w:hAnsi="Arial" w:cs="Arial"/>
-          <w:sz w:val="20"/>
-          <w:szCs w:val="20"/>
-          <w:lang w:val="en-US" w:eastAsia="de-DE"/>
-        </w:rPr>
-        <w:t xml:space="preserve"> MD</w:t>
       </w:r>
       <w:r>
         <w:rPr>
@@ -1508,7 +2126,27 @@
           <w:szCs w:val="20"/>
           <w:lang w:val="en-US" w:eastAsia="de-DE"/>
         </w:rPr>
-        <w:t>|restraint_wt} within the first {100 ps|simulation time}</w:t>
+        <w:t xml:space="preserve">|restraint_wt} within the first {100 </w:t>
+      </w:r>
+      <w:proofErr w:type="spellStart"/>
+      <w:r>
+        <w:rPr>
+          <w:rFonts w:ascii="Arial" w:eastAsia="Times New Roman" w:hAnsi="Arial" w:cs="Arial"/>
+          <w:sz w:val="20"/>
+          <w:szCs w:val="20"/>
+          <w:lang w:val="en-US" w:eastAsia="de-DE"/>
+        </w:rPr>
+        <w:t>ps|simulation</w:t>
+      </w:r>
+      <w:proofErr w:type="spellEnd"/>
+      <w:r>
+        <w:rPr>
+          <w:rFonts w:ascii="Arial" w:eastAsia="Times New Roman" w:hAnsi="Arial" w:cs="Arial"/>
+          <w:sz w:val="20"/>
+          <w:szCs w:val="20"/>
+          <w:lang w:val="en-US" w:eastAsia="de-DE"/>
+        </w:rPr>
+        <w:t xml:space="preserve"> time}</w:t>
       </w:r>
       <w:r>
         <w:rPr>
@@ -1548,6 +2186,7 @@
         </w:rPr>
         <w:t>&lt;</w:t>
       </w:r>
+      <w:proofErr w:type="spellStart"/>
       <w:r>
         <w:rPr>
           <w:rFonts w:ascii="Arial" w:eastAsia="Times New Roman" w:hAnsi="Arial" w:cs="Arial"/>
@@ -1566,6 +2205,7 @@
         </w:rPr>
         <w:t>Production</w:t>
       </w:r>
+      <w:proofErr w:type="spellEnd"/>
       <w:r>
         <w:rPr>
           <w:rFonts w:ascii="Arial" w:eastAsia="Times New Roman" w:hAnsi="Arial" w:cs="Arial"/>
@@ -1593,7 +2233,6 @@
           <w:szCs w:val="20"/>
           <w:lang w:val="en-US" w:eastAsia="de-DE"/>
         </w:rPr>
-        <w:lastRenderedPageBreak/>
         <w:t>Afterward, {5|overall repetitions}</w:t>
       </w:r>
       <w:r>
@@ -1677,6 +2316,7 @@
           <w:szCs w:val="20"/>
           <w:lang w:val="en-US"/>
         </w:rPr>
+        <w:lastRenderedPageBreak/>
         <w:t xml:space="preserve">For </w:t>
       </w:r>
       <w:r>
@@ -1740,7 +2380,27 @@
           <w:szCs w:val="20"/>
           <w:lang w:val="en-US" w:eastAsia="de-DE"/>
         </w:rPr>
-        <w:t xml:space="preserve"> {2 ns|simulation time} w</w:t>
+        <w:t xml:space="preserve"> {2 </w:t>
+      </w:r>
+      <w:proofErr w:type="spellStart"/>
+      <w:r>
+        <w:rPr>
+          <w:rFonts w:ascii="Arial" w:eastAsia="Times New Roman" w:hAnsi="Arial" w:cs="Arial"/>
+          <w:sz w:val="20"/>
+          <w:szCs w:val="20"/>
+          <w:lang w:val="en-US" w:eastAsia="de-DE"/>
+        </w:rPr>
+        <w:t>ns|simulation</w:t>
+      </w:r>
+      <w:proofErr w:type="spellEnd"/>
+      <w:r>
+        <w:rPr>
+          <w:rFonts w:ascii="Arial" w:eastAsia="Times New Roman" w:hAnsi="Arial" w:cs="Arial"/>
+          <w:sz w:val="20"/>
+          <w:szCs w:val="20"/>
+          <w:lang w:val="en-US" w:eastAsia="de-DE"/>
+        </w:rPr>
+        <w:t xml:space="preserve"> time} w</w:t>
       </w:r>
       <w:r>
         <w:rPr>

</xml_diff>